<commit_message>
Interface-Docu javascript - php backend
</commit_message>
<xml_diff>
--- a/Dokumentation/Anforderungen JavaScript und PHP.docx
+++ b/Dokumentation/Anforderungen JavaScript und PHP.docx
@@ -4,18 +4,281 @@
   <w:body>
     <w:p>
       <w:pPr>
-        <w:pStyle w:val="berschrift1"/>
+        <w:pStyle w:val="Titel"/>
       </w:pPr>
       <w:r>
         <w:t>Anforderungen JavaScript und PHP</w:t>
       </w:r>
     </w:p>
+    <w:sdt>
+      <w:sdtPr>
+        <w:id w:val="-1064108761"/>
+        <w:docPartObj>
+          <w:docPartGallery w:val="Table of Contents"/>
+          <w:docPartUnique/>
+        </w:docPartObj>
+      </w:sdtPr>
+      <w:sdtEndPr>
+        <w:rPr>
+          <w:rFonts w:asciiTheme="minorHAnsi" w:eastAsiaTheme="minorHAnsi" w:hAnsiTheme="minorHAnsi" w:cstheme="minorBidi"/>
+          <w:b/>
+          <w:bCs/>
+          <w:color w:val="auto"/>
+          <w:sz w:val="22"/>
+          <w:szCs w:val="22"/>
+          <w:lang w:eastAsia="en-US"/>
+        </w:rPr>
+      </w:sdtEndPr>
+      <w:sdtContent>
+        <w:p>
+          <w:pPr>
+            <w:pStyle w:val="Inhaltsverzeichnisberschrift"/>
+          </w:pPr>
+          <w:r>
+            <w:t>Inhalt</w:t>
+          </w:r>
+        </w:p>
+        <w:p>
+          <w:pPr>
+            <w:pStyle w:val="Verzeichnis1"/>
+            <w:tabs>
+              <w:tab w:val="right" w:leader="dot" w:pos="9062"/>
+            </w:tabs>
+            <w:rPr>
+              <w:rFonts w:eastAsiaTheme="minorEastAsia"/>
+              <w:noProof/>
+              <w:lang w:eastAsia="de-DE"/>
+            </w:rPr>
+          </w:pPr>
+          <w:r>
+            <w:fldChar w:fldCharType="begin"/>
+          </w:r>
+          <w:r>
+            <w:instrText xml:space="preserve"> TOC \o "1-3" \h \z \u </w:instrText>
+          </w:r>
+          <w:r>
+            <w:fldChar w:fldCharType="separate"/>
+          </w:r>
+          <w:hyperlink w:anchor="_Toc31892601" w:history="1">
+            <w:r>
+              <w:rPr>
+                <w:rStyle w:val="Hyperlink"/>
+                <w:noProof/>
+              </w:rPr>
+              <w:t>Admin_login.php</w:t>
+            </w:r>
+            <w:r>
+              <w:rPr>
+                <w:noProof/>
+                <w:webHidden/>
+              </w:rPr>
+              <w:tab/>
+            </w:r>
+            <w:r>
+              <w:rPr>
+                <w:noProof/>
+                <w:webHidden/>
+              </w:rPr>
+              <w:fldChar w:fldCharType="begin"/>
+            </w:r>
+            <w:r>
+              <w:rPr>
+                <w:noProof/>
+                <w:webHidden/>
+              </w:rPr>
+              <w:instrText xml:space="preserve"> PAGEREF _Toc31892601 \h </w:instrText>
+            </w:r>
+            <w:r>
+              <w:rPr>
+                <w:noProof/>
+                <w:webHidden/>
+              </w:rPr>
+            </w:r>
+            <w:r>
+              <w:rPr>
+                <w:noProof/>
+                <w:webHidden/>
+              </w:rPr>
+              <w:fldChar w:fldCharType="separate"/>
+            </w:r>
+            <w:r>
+              <w:rPr>
+                <w:noProof/>
+                <w:webHidden/>
+              </w:rPr>
+              <w:t>1</w:t>
+            </w:r>
+            <w:r>
+              <w:rPr>
+                <w:noProof/>
+                <w:webHidden/>
+              </w:rPr>
+              <w:fldChar w:fldCharType="end"/>
+            </w:r>
+          </w:hyperlink>
+        </w:p>
+        <w:p>
+          <w:pPr>
+            <w:pStyle w:val="Verzeichnis1"/>
+            <w:tabs>
+              <w:tab w:val="right" w:leader="dot" w:pos="9062"/>
+            </w:tabs>
+            <w:rPr>
+              <w:rFonts w:eastAsiaTheme="minorEastAsia"/>
+              <w:noProof/>
+              <w:lang w:eastAsia="de-DE"/>
+            </w:rPr>
+          </w:pPr>
+          <w:hyperlink w:anchor="_Toc31892602" w:history="1">
+            <w:r>
+              <w:rPr>
+                <w:rStyle w:val="Hyperlink"/>
+                <w:noProof/>
+              </w:rPr>
+              <w:t>Stationscanner.php</w:t>
+            </w:r>
+            <w:r>
+              <w:rPr>
+                <w:noProof/>
+                <w:webHidden/>
+              </w:rPr>
+              <w:tab/>
+            </w:r>
+            <w:r>
+              <w:rPr>
+                <w:noProof/>
+                <w:webHidden/>
+              </w:rPr>
+              <w:fldChar w:fldCharType="begin"/>
+            </w:r>
+            <w:r>
+              <w:rPr>
+                <w:noProof/>
+                <w:webHidden/>
+              </w:rPr>
+              <w:instrText xml:space="preserve"> PAGEREF _Toc31892602 \h </w:instrText>
+            </w:r>
+            <w:r>
+              <w:rPr>
+                <w:noProof/>
+                <w:webHidden/>
+              </w:rPr>
+            </w:r>
+            <w:r>
+              <w:rPr>
+                <w:noProof/>
+                <w:webHidden/>
+              </w:rPr>
+              <w:fldChar w:fldCharType="separate"/>
+            </w:r>
+            <w:r>
+              <w:rPr>
+                <w:noProof/>
+                <w:webHidden/>
+              </w:rPr>
+              <w:t>1</w:t>
+            </w:r>
+            <w:r>
+              <w:rPr>
+                <w:noProof/>
+                <w:webHidden/>
+              </w:rPr>
+              <w:fldChar w:fldCharType="end"/>
+            </w:r>
+          </w:hyperlink>
+        </w:p>
+        <w:p>
+          <w:pPr>
+            <w:pStyle w:val="Verzeichnis1"/>
+            <w:tabs>
+              <w:tab w:val="right" w:leader="dot" w:pos="9062"/>
+            </w:tabs>
+            <w:rPr>
+              <w:rFonts w:eastAsiaTheme="minorEastAsia"/>
+              <w:noProof/>
+              <w:lang w:eastAsia="de-DE"/>
+            </w:rPr>
+          </w:pPr>
+          <w:hyperlink w:anchor="_Toc31892603" w:history="1">
+            <w:r>
+              <w:rPr>
+                <w:rStyle w:val="Hyperlink"/>
+                <w:noProof/>
+              </w:rPr>
+              <w:t>LoginSchueler.php</w:t>
+            </w:r>
+            <w:r>
+              <w:rPr>
+                <w:noProof/>
+                <w:webHidden/>
+              </w:rPr>
+              <w:tab/>
+            </w:r>
+            <w:r>
+              <w:rPr>
+                <w:noProof/>
+                <w:webHidden/>
+              </w:rPr>
+              <w:fldChar w:fldCharType="begin"/>
+            </w:r>
+            <w:r>
+              <w:rPr>
+                <w:noProof/>
+                <w:webHidden/>
+              </w:rPr>
+              <w:instrText xml:space="preserve"> PAGEREF _Toc31892603 \h </w:instrText>
+            </w:r>
+            <w:r>
+              <w:rPr>
+                <w:noProof/>
+                <w:webHidden/>
+              </w:rPr>
+            </w:r>
+            <w:r>
+              <w:rPr>
+                <w:noProof/>
+                <w:webHidden/>
+              </w:rPr>
+              <w:fldChar w:fldCharType="separate"/>
+            </w:r>
+            <w:r>
+              <w:rPr>
+                <w:noProof/>
+                <w:webHidden/>
+              </w:rPr>
+              <w:t>2</w:t>
+            </w:r>
+            <w:r>
+              <w:rPr>
+                <w:noProof/>
+                <w:webHidden/>
+              </w:rPr>
+              <w:fldChar w:fldCharType="end"/>
+            </w:r>
+          </w:hyperlink>
+        </w:p>
+        <w:p>
+          <w:r>
+            <w:rPr>
+              <w:b/>
+              <w:bCs/>
+            </w:rPr>
+            <w:fldChar w:fldCharType="end"/>
+          </w:r>
+        </w:p>
+      </w:sdtContent>
+    </w:sdt>
     <w:p/>
     <w:p>
+      <w:pPr>
+        <w:pStyle w:val="berschrift1"/>
+      </w:pPr>
+      <w:bookmarkStart w:id="0" w:name="_Toc31892601"/>
       <w:proofErr w:type="spellStart"/>
       <w:r>
         <w:t>Admin_login.php</w:t>
       </w:r>
+      <w:bookmarkEnd w:id="0"/>
       <w:proofErr w:type="spellEnd"/>
     </w:p>
     <w:tbl>
@@ -540,6 +803,10 @@
     </w:tbl>
     <w:p/>
     <w:p>
+      <w:pPr>
+        <w:pStyle w:val="berschrift1"/>
+      </w:pPr>
+      <w:bookmarkStart w:id="1" w:name="_Toc31892602"/>
       <w:proofErr w:type="spellStart"/>
       <w:r>
         <w:t>Stationscanne</w:t>
@@ -550,6 +817,7 @@
       <w:r>
         <w:t>.php</w:t>
       </w:r>
+      <w:bookmarkEnd w:id="1"/>
       <w:proofErr w:type="spellEnd"/>
     </w:p>
     <w:tbl>
@@ -796,8 +1064,108 @@
           </w:p>
         </w:tc>
       </w:tr>
+      <w:tr>
+        <w:trPr>
+          <w:cnfStyle w:val="000000100000" w:firstRow="0" w:lastRow="0" w:firstColumn="0" w:lastColumn="0" w:oddVBand="0" w:evenVBand="0" w:oddHBand="1" w:evenHBand="0" w:firstRowFirstColumn="0" w:firstRowLastColumn="0" w:lastRowFirstColumn="0" w:lastRowLastColumn="0"/>
+          <w:trHeight w:val="612"/>
+        </w:trPr>
+        <w:tc>
+          <w:tcPr>
+            <w:cnfStyle w:val="001000000000" w:firstRow="0" w:lastRow="0" w:firstColumn="1" w:lastColumn="0" w:oddVBand="0" w:evenVBand="0" w:oddHBand="0" w:evenHBand="0" w:firstRowFirstColumn="0" w:firstRowLastColumn="0" w:lastRowFirstColumn="0" w:lastRowLastColumn="0"/>
+            <w:tcW w:w="2146" w:type="dxa"/>
+          </w:tcPr>
+          <w:p>
+            <w:pPr>
+              <w:jc w:val="both"/>
+              <w:rPr>
+                <w:b w:val="0"/>
+              </w:rPr>
+            </w:pPr>
+            <w:r>
+              <w:rPr>
+                <w:b w:val="0"/>
+              </w:rPr>
+              <w:t>Button „Absenden“</w:t>
+            </w:r>
+          </w:p>
+          <w:p>
+            <w:pPr>
+              <w:pStyle w:val="Listenabsatz"/>
+              <w:numPr>
+                <w:ilvl w:val="0"/>
+                <w:numId w:val="1"/>
+              </w:numPr>
+              <w:jc w:val="both"/>
+              <w:rPr>
+                <w:b w:val="0"/>
+              </w:rPr>
+            </w:pPr>
+            <w:r>
+              <w:rPr>
+                <w:b w:val="0"/>
+              </w:rPr>
+              <w:t>PDF generieren</w:t>
+            </w:r>
+          </w:p>
+        </w:tc>
+        <w:tc>
+          <w:tcPr>
+            <w:tcW w:w="1917" w:type="dxa"/>
+          </w:tcPr>
+          <w:p>
+            <w:pPr>
+              <w:cnfStyle w:val="000000100000" w:firstRow="0" w:lastRow="0" w:firstColumn="0" w:lastColumn="0" w:oddVBand="0" w:evenVBand="0" w:oddHBand="1" w:evenHBand="0" w:firstRowFirstColumn="0" w:firstRowLastColumn="0" w:lastRowFirstColumn="0" w:lastRowLastColumn="0"/>
+            </w:pPr>
+          </w:p>
+        </w:tc>
+        <w:tc>
+          <w:tcPr>
+            <w:tcW w:w="2014" w:type="dxa"/>
+          </w:tcPr>
+          <w:p>
+            <w:pPr>
+              <w:cnfStyle w:val="000000100000" w:firstRow="0" w:lastRow="0" w:firstColumn="0" w:lastColumn="0" w:oddVBand="0" w:evenVBand="0" w:oddHBand="1" w:evenHBand="0" w:firstRowFirstColumn="0" w:firstRowLastColumn="0" w:lastRowFirstColumn="0" w:lastRowLastColumn="0"/>
+            </w:pPr>
+          </w:p>
+        </w:tc>
+        <w:tc>
+          <w:tcPr>
+            <w:tcW w:w="1479" w:type="dxa"/>
+          </w:tcPr>
+          <w:p>
+            <w:pPr>
+              <w:cnfStyle w:val="000000100000" w:firstRow="0" w:lastRow="0" w:firstColumn="0" w:lastColumn="0" w:oddVBand="0" w:evenVBand="0" w:oddHBand="1" w:evenHBand="0" w:firstRowFirstColumn="0" w:firstRowLastColumn="0" w:lastRowFirstColumn="0" w:lastRowLastColumn="0"/>
+            </w:pPr>
+          </w:p>
+        </w:tc>
+        <w:tc>
+          <w:tcPr>
+            <w:tcW w:w="2268" w:type="dxa"/>
+          </w:tcPr>
+          <w:p>
+            <w:pPr>
+              <w:cnfStyle w:val="000000100000" w:firstRow="0" w:lastRow="0" w:firstColumn="0" w:lastColumn="0" w:oddVBand="0" w:evenVBand="0" w:oddHBand="1" w:evenHBand="0" w:firstRowFirstColumn="0" w:firstRowLastColumn="0" w:lastRowFirstColumn="0" w:lastRowLastColumn="0"/>
+            </w:pPr>
+          </w:p>
+        </w:tc>
+      </w:tr>
     </w:tbl>
     <w:p/>
+    <w:p>
+      <w:pPr>
+        <w:pStyle w:val="berschrift1"/>
+      </w:pPr>
+      <w:bookmarkStart w:id="2" w:name="_Toc31892603"/>
+      <w:proofErr w:type="spellStart"/>
+      <w:r>
+        <w:t>L</w:t>
+      </w:r>
+      <w:r>
+        <w:t>oginSchueler.php</w:t>
+      </w:r>
+      <w:bookmarkEnd w:id="2"/>
+      <w:proofErr w:type="spellEnd"/>
+    </w:p>
     <w:tbl>
       <w:tblPr>
         <w:tblStyle w:val="Gitternetztabelle4Akzent5"/>
@@ -896,6 +1264,12 @@
                 <w:b w:val="0"/>
               </w:rPr>
             </w:pPr>
+            <w:r>
+              <w:rPr>
+                <w:b w:val="0"/>
+              </w:rPr>
+              <w:t>Schüler gibt ID an und drückt auf „Login“</w:t>
+            </w:r>
           </w:p>
         </w:tc>
         <w:tc>
@@ -906,6 +1280,9 @@
             <w:pPr>
               <w:cnfStyle w:val="000000100000" w:firstRow="0" w:lastRow="0" w:firstColumn="0" w:lastColumn="0" w:oddVBand="0" w:evenVBand="0" w:oddHBand="1" w:evenHBand="0" w:firstRowFirstColumn="0" w:firstRowLastColumn="0" w:lastRowFirstColumn="0" w:lastRowLastColumn="0"/>
             </w:pPr>
+            <w:r>
+              <w:t>Die eingegebene ID des Schülers</w:t>
+            </w:r>
           </w:p>
         </w:tc>
         <w:tc>
@@ -916,6 +1293,31 @@
             <w:pPr>
               <w:cnfStyle w:val="000000100000" w:firstRow="0" w:lastRow="0" w:firstColumn="0" w:lastColumn="0" w:oddVBand="0" w:evenVBand="0" w:oddHBand="1" w:evenHBand="0" w:firstRowFirstColumn="0" w:firstRowLastColumn="0" w:lastRowFirstColumn="0" w:lastRowLastColumn="0"/>
             </w:pPr>
+            <w:r>
+              <w:t xml:space="preserve">Update des Felds </w:t>
+            </w:r>
+            <w:proofErr w:type="spellStart"/>
+            <w:r>
+              <w:rPr>
+                <w:i/>
+              </w:rPr>
+              <w:t>Schueler_Punkte</w:t>
+            </w:r>
+            <w:proofErr w:type="spellEnd"/>
+            <w:r>
+              <w:t xml:space="preserve"> in </w:t>
+            </w:r>
+            <w:proofErr w:type="spellStart"/>
+            <w:r>
+              <w:rPr>
+                <w:i/>
+              </w:rPr>
+              <w:t>schueler</w:t>
+            </w:r>
+            <w:proofErr w:type="spellEnd"/>
+            <w:r>
+              <w:t xml:space="preserve"> mit entsprechender Punktzahl der Station</w:t>
+            </w:r>
           </w:p>
         </w:tc>
         <w:tc>
@@ -926,6 +1328,14 @@
             <w:pPr>
               <w:cnfStyle w:val="000000100000" w:firstRow="0" w:lastRow="0" w:firstColumn="0" w:lastColumn="0" w:oddVBand="0" w:evenVBand="0" w:oddHBand="1" w:evenHBand="0" w:firstRowFirstColumn="0" w:firstRowLastColumn="0" w:lastRowFirstColumn="0" w:lastRowLastColumn="0"/>
             </w:pPr>
+            <w:r>
+              <w:t>True/</w:t>
+            </w:r>
+            <w:proofErr w:type="spellStart"/>
+            <w:r>
+              <w:t>false</w:t>
+            </w:r>
+            <w:proofErr w:type="spellEnd"/>
           </w:p>
         </w:tc>
         <w:tc>
@@ -936,17 +1346,115 @@
             <w:pPr>
               <w:cnfStyle w:val="000000100000" w:firstRow="0" w:lastRow="0" w:firstColumn="0" w:lastColumn="0" w:oddVBand="0" w:evenVBand="0" w:oddHBand="1" w:evenHBand="0" w:firstRowFirstColumn="0" w:firstRowLastColumn="0" w:lastRowFirstColumn="0" w:lastRowLastColumn="0"/>
             </w:pPr>
+          </w:p>
+        </w:tc>
+      </w:tr>
+    </w:tbl>
+    <w:p>
+      <w:bookmarkStart w:id="3" w:name="_GoBack"/>
+      <w:bookmarkEnd w:id="3"/>
+    </w:p>
+    <w:p>
+      <w:pPr>
+        <w:pStyle w:val="berschrift1"/>
+      </w:pPr>
+      <w:proofErr w:type="spellStart"/>
+      <w:r>
+        <w:t>SchuelerUebersicht.php</w:t>
+      </w:r>
+      <w:proofErr w:type="spellEnd"/>
+    </w:p>
+    <w:tbl>
+      <w:tblPr>
+        <w:tblStyle w:val="Gitternetztabelle4Akzent5"/>
+        <w:tblW w:w="9718" w:type="dxa"/>
+        <w:tblLook w:val="04A0" w:firstRow="1" w:lastRow="0" w:firstColumn="1" w:lastColumn="0" w:noHBand="0" w:noVBand="1"/>
+      </w:tblPr>
+      <w:tblGrid>
+        <w:gridCol w:w="1904"/>
+        <w:gridCol w:w="964"/>
+        <w:gridCol w:w="2253"/>
+        <w:gridCol w:w="2418"/>
+        <w:gridCol w:w="2561"/>
+      </w:tblGrid>
+      <w:tr>
+        <w:trPr>
+          <w:cnfStyle w:val="100000000000" w:firstRow="1" w:lastRow="0" w:firstColumn="0" w:lastColumn="0" w:oddVBand="0" w:evenVBand="0" w:oddHBand="0" w:evenHBand="0" w:firstRowFirstColumn="0" w:firstRowLastColumn="0" w:lastRowFirstColumn="0" w:lastRowLastColumn="0"/>
+          <w:trHeight w:val="530"/>
+        </w:trPr>
+        <w:tc>
+          <w:tcPr>
+            <w:cnfStyle w:val="001000000000" w:firstRow="0" w:lastRow="0" w:firstColumn="1" w:lastColumn="0" w:oddVBand="0" w:evenVBand="0" w:oddHBand="0" w:evenHBand="0" w:firstRowFirstColumn="0" w:firstRowLastColumn="0" w:lastRowFirstColumn="0" w:lastRowLastColumn="0"/>
+            <w:tcW w:w="1728" w:type="dxa"/>
+          </w:tcPr>
+          <w:p>
+            <w:r>
+              <w:t>Was Passiert</w:t>
+            </w:r>
+          </w:p>
+        </w:tc>
+        <w:tc>
+          <w:tcPr>
+            <w:tcW w:w="1088" w:type="dxa"/>
+          </w:tcPr>
+          <w:p>
+            <w:pPr>
+              <w:cnfStyle w:val="100000000000" w:firstRow="1" w:lastRow="0" w:firstColumn="0" w:lastColumn="0" w:oddVBand="0" w:evenVBand="0" w:oddHBand="0" w:evenHBand="0" w:firstRowFirstColumn="0" w:firstRowLastColumn="0" w:lastRowFirstColumn="0" w:lastRowLastColumn="0"/>
+            </w:pPr>
+            <w:r>
+              <w:t>AN PHP</w:t>
+            </w:r>
+          </w:p>
+        </w:tc>
+        <w:tc>
+          <w:tcPr>
+            <w:tcW w:w="2044" w:type="dxa"/>
+          </w:tcPr>
+          <w:p>
+            <w:pPr>
+              <w:cnfStyle w:val="100000000000" w:firstRow="1" w:lastRow="0" w:firstColumn="0" w:lastColumn="0" w:oddVBand="0" w:evenVBand="0" w:oddHBand="0" w:evenHBand="0" w:firstRowFirstColumn="0" w:firstRowLastColumn="0" w:lastRowFirstColumn="0" w:lastRowLastColumn="0"/>
+            </w:pPr>
+            <w:r>
+              <w:t>Im PHP-Skript</w:t>
+            </w:r>
+          </w:p>
+        </w:tc>
+        <w:tc>
+          <w:tcPr>
+            <w:tcW w:w="2194" w:type="dxa"/>
+          </w:tcPr>
+          <w:p>
+            <w:pPr>
+              <w:cnfStyle w:val="100000000000" w:firstRow="1" w:lastRow="0" w:firstColumn="0" w:lastColumn="0" w:oddVBand="0" w:evenVBand="0" w:oddHBand="0" w:evenHBand="0" w:firstRowFirstColumn="0" w:firstRowLastColumn="0" w:lastRowFirstColumn="0" w:lastRowLastColumn="0"/>
+            </w:pPr>
+            <w:r>
+              <w:t>VON PHP</w:t>
+            </w:r>
+          </w:p>
+        </w:tc>
+        <w:tc>
+          <w:tcPr>
+            <w:tcW w:w="2664" w:type="dxa"/>
+          </w:tcPr>
+          <w:p>
+            <w:pPr>
+              <w:cnfStyle w:val="100000000000" w:firstRow="1" w:lastRow="0" w:firstColumn="0" w:lastColumn="0" w:oddVBand="0" w:evenVBand="0" w:oddHBand="0" w:evenHBand="0" w:firstRowFirstColumn="0" w:firstRowLastColumn="0" w:lastRowFirstColumn="0" w:lastRowLastColumn="0"/>
+            </w:pPr>
+            <w:r>
+              <w:t xml:space="preserve">Routing </w:t>
+            </w:r>
           </w:p>
         </w:tc>
       </w:tr>
       <w:tr>
         <w:trPr>
-          <w:trHeight w:val="612"/>
+          <w:cnfStyle w:val="000000100000" w:firstRow="0" w:lastRow="0" w:firstColumn="0" w:lastColumn="0" w:oddVBand="0" w:evenVBand="0" w:oddHBand="1" w:evenHBand="0" w:firstRowFirstColumn="0" w:firstRowLastColumn="0" w:lastRowFirstColumn="0" w:lastRowLastColumn="0"/>
+          <w:trHeight w:val="530"/>
         </w:trPr>
         <w:tc>
           <w:tcPr>
             <w:cnfStyle w:val="001000000000" w:firstRow="0" w:lastRow="0" w:firstColumn="1" w:lastColumn="0" w:oddVBand="0" w:evenVBand="0" w:oddHBand="0" w:evenHBand="0" w:firstRowFirstColumn="0" w:firstRowLastColumn="0" w:lastRowFirstColumn="0" w:lastRowLastColumn="0"/>
-            <w:tcW w:w="2146" w:type="dxa"/>
+            <w:tcW w:w="1728" w:type="dxa"/>
           </w:tcPr>
           <w:p>
             <w:pPr>
@@ -954,11 +1462,181 @@
                 <w:b w:val="0"/>
               </w:rPr>
             </w:pPr>
-          </w:p>
-        </w:tc>
-        <w:tc>
-          <w:tcPr>
-            <w:tcW w:w="1917" w:type="dxa"/>
+            <w:r>
+              <w:rPr>
+                <w:b w:val="0"/>
+              </w:rPr>
+              <w:t>Seite lädt</w:t>
+            </w:r>
+          </w:p>
+        </w:tc>
+        <w:tc>
+          <w:tcPr>
+            <w:tcW w:w="1088" w:type="dxa"/>
+          </w:tcPr>
+          <w:p>
+            <w:pPr>
+              <w:cnfStyle w:val="000000100000" w:firstRow="0" w:lastRow="0" w:firstColumn="0" w:lastColumn="0" w:oddVBand="0" w:evenVBand="0" w:oddHBand="1" w:evenHBand="0" w:firstRowFirstColumn="0" w:firstRowLastColumn="0" w:lastRowFirstColumn="0" w:lastRowLastColumn="0"/>
+            </w:pPr>
+            <w:r>
+              <w:t>ID des Schülers</w:t>
+            </w:r>
+          </w:p>
+        </w:tc>
+        <w:tc>
+          <w:tcPr>
+            <w:tcW w:w="2044" w:type="dxa"/>
+          </w:tcPr>
+          <w:p>
+            <w:pPr>
+              <w:pStyle w:val="Listenabsatz"/>
+              <w:numPr>
+                <w:ilvl w:val="0"/>
+                <w:numId w:val="2"/>
+              </w:numPr>
+              <w:cnfStyle w:val="000000100000" w:firstRow="0" w:lastRow="0" w:firstColumn="0" w:lastColumn="0" w:oddVBand="0" w:evenVBand="0" w:oddHBand="1" w:evenHBand="0" w:firstRowFirstColumn="0" w:firstRowLastColumn="0" w:lastRowFirstColumn="0" w:lastRowLastColumn="0"/>
+            </w:pPr>
+            <w:r>
+              <w:t>Rang der Klasse auswerten (Gesammelten Punkte der Schüler einer Klasse addieren)</w:t>
+            </w:r>
+          </w:p>
+          <w:p>
+            <w:pPr>
+              <w:pStyle w:val="Listenabsatz"/>
+              <w:numPr>
+                <w:ilvl w:val="0"/>
+                <w:numId w:val="2"/>
+              </w:numPr>
+              <w:cnfStyle w:val="000000100000" w:firstRow="0" w:lastRow="0" w:firstColumn="0" w:lastColumn="0" w:oddVBand="0" w:evenVBand="0" w:oddHBand="1" w:evenHBand="0" w:firstRowFirstColumn="0" w:firstRowLastColumn="0" w:lastRowFirstColumn="0" w:lastRowLastColumn="0"/>
+            </w:pPr>
+            <w:r>
+              <w:t xml:space="preserve">Bestpunktzahl aller </w:t>
+            </w:r>
+            <w:proofErr w:type="spellStart"/>
+            <w:r>
+              <w:t>Schueler</w:t>
+            </w:r>
+            <w:proofErr w:type="spellEnd"/>
+            <w:r>
+              <w:t xml:space="preserve"> aus </w:t>
+            </w:r>
+            <w:proofErr w:type="spellStart"/>
+            <w:r>
+              <w:rPr>
+                <w:i/>
+              </w:rPr>
+              <w:t>schueler</w:t>
+            </w:r>
+            <w:proofErr w:type="spellEnd"/>
+          </w:p>
+        </w:tc>
+        <w:tc>
+          <w:tcPr>
+            <w:tcW w:w="2194" w:type="dxa"/>
+          </w:tcPr>
+          <w:p>
+            <w:pPr>
+              <w:pStyle w:val="Listenabsatz"/>
+              <w:numPr>
+                <w:ilvl w:val="0"/>
+                <w:numId w:val="2"/>
+              </w:numPr>
+              <w:cnfStyle w:val="000000100000" w:firstRow="0" w:lastRow="0" w:firstColumn="0" w:lastColumn="0" w:oddVBand="0" w:evenVBand="0" w:oddHBand="1" w:evenHBand="0" w:firstRowFirstColumn="0" w:firstRowLastColumn="0" w:lastRowFirstColumn="0" w:lastRowLastColumn="0"/>
+              <w:rPr>
+                <w:i/>
+              </w:rPr>
+            </w:pPr>
+            <w:proofErr w:type="spellStart"/>
+            <w:r>
+              <w:rPr>
+                <w:i/>
+              </w:rPr>
+              <w:t>Klasse_ID</w:t>
+            </w:r>
+            <w:proofErr w:type="spellEnd"/>
+          </w:p>
+          <w:p>
+            <w:pPr>
+              <w:pStyle w:val="Listenabsatz"/>
+              <w:numPr>
+                <w:ilvl w:val="0"/>
+                <w:numId w:val="2"/>
+              </w:numPr>
+              <w:cnfStyle w:val="000000100000" w:firstRow="0" w:lastRow="0" w:firstColumn="0" w:lastColumn="0" w:oddVBand="0" w:evenVBand="0" w:oddHBand="1" w:evenHBand="0" w:firstRowFirstColumn="0" w:firstRowLastColumn="0" w:lastRowFirstColumn="0" w:lastRowLastColumn="0"/>
+            </w:pPr>
+            <w:proofErr w:type="spellStart"/>
+            <w:r>
+              <w:rPr>
+                <w:i/>
+              </w:rPr>
+              <w:t>Schueler_Punkte</w:t>
+            </w:r>
+            <w:proofErr w:type="spellEnd"/>
+          </w:p>
+          <w:p>
+            <w:pPr>
+              <w:pStyle w:val="Listenabsatz"/>
+              <w:numPr>
+                <w:ilvl w:val="0"/>
+                <w:numId w:val="2"/>
+              </w:numPr>
+              <w:cnfStyle w:val="000000100000" w:firstRow="0" w:lastRow="0" w:firstColumn="0" w:lastColumn="0" w:oddVBand="0" w:evenVBand="0" w:oddHBand="1" w:evenHBand="0" w:firstRowFirstColumn="0" w:firstRowLastColumn="0" w:lastRowFirstColumn="0" w:lastRowLastColumn="0"/>
+            </w:pPr>
+            <w:r>
+              <w:t>Rang der Klasse</w:t>
+            </w:r>
+          </w:p>
+          <w:p>
+            <w:pPr>
+              <w:pStyle w:val="Listenabsatz"/>
+              <w:numPr>
+                <w:ilvl w:val="0"/>
+                <w:numId w:val="2"/>
+              </w:numPr>
+              <w:cnfStyle w:val="000000100000" w:firstRow="0" w:lastRow="0" w:firstColumn="0" w:lastColumn="0" w:oddVBand="0" w:evenVBand="0" w:oddHBand="1" w:evenHBand="0" w:firstRowFirstColumn="0" w:firstRowLastColumn="0" w:lastRowFirstColumn="0" w:lastRowLastColumn="0"/>
+            </w:pPr>
+            <w:r>
+              <w:t xml:space="preserve">Bestpunktzahl </w:t>
+            </w:r>
+          </w:p>
+        </w:tc>
+        <w:tc>
+          <w:tcPr>
+            <w:tcW w:w="2664" w:type="dxa"/>
+          </w:tcPr>
+          <w:p>
+            <w:pPr>
+              <w:cnfStyle w:val="000000100000" w:firstRow="0" w:lastRow="0" w:firstColumn="0" w:lastColumn="0" w:oddVBand="0" w:evenVBand="0" w:oddHBand="1" w:evenHBand="0" w:firstRowFirstColumn="0" w:firstRowLastColumn="0" w:lastRowFirstColumn="0" w:lastRowLastColumn="0"/>
+            </w:pPr>
+          </w:p>
+        </w:tc>
+      </w:tr>
+      <w:tr>
+        <w:trPr>
+          <w:trHeight w:val="530"/>
+        </w:trPr>
+        <w:tc>
+          <w:tcPr>
+            <w:cnfStyle w:val="001000000000" w:firstRow="0" w:lastRow="0" w:firstColumn="1" w:lastColumn="0" w:oddVBand="0" w:evenVBand="0" w:oddHBand="0" w:evenHBand="0" w:firstRowFirstColumn="0" w:firstRowLastColumn="0" w:lastRowFirstColumn="0" w:lastRowLastColumn="0"/>
+            <w:tcW w:w="1728" w:type="dxa"/>
+          </w:tcPr>
+          <w:p>
+            <w:pPr>
+              <w:rPr>
+                <w:b w:val="0"/>
+              </w:rPr>
+            </w:pPr>
+            <w:r>
+              <w:rPr>
+                <w:b w:val="0"/>
+              </w:rPr>
+              <w:t>Button „Klassenübersicht“</w:t>
+            </w:r>
+          </w:p>
+        </w:tc>
+        <w:tc>
+          <w:tcPr>
+            <w:tcW w:w="1088" w:type="dxa"/>
           </w:tcPr>
           <w:p>
             <w:pPr>
@@ -968,7 +1646,7 @@
         </w:tc>
         <w:tc>
           <w:tcPr>
-            <w:tcW w:w="2014" w:type="dxa"/>
+            <w:tcW w:w="2044" w:type="dxa"/>
           </w:tcPr>
           <w:p>
             <w:pPr>
@@ -978,24 +1656,125 @@
         </w:tc>
         <w:tc>
           <w:tcPr>
-            <w:tcW w:w="1479" w:type="dxa"/>
+            <w:tcW w:w="2194" w:type="dxa"/>
           </w:tcPr>
           <w:p>
             <w:pPr>
               <w:cnfStyle w:val="000000000000" w:firstRow="0" w:lastRow="0" w:firstColumn="0" w:lastColumn="0" w:oddVBand="0" w:evenVBand="0" w:oddHBand="0" w:evenHBand="0" w:firstRowFirstColumn="0" w:firstRowLastColumn="0" w:lastRowFirstColumn="0" w:lastRowLastColumn="0"/>
             </w:pPr>
-            <w:bookmarkStart w:id="0" w:name="_GoBack"/>
-            <w:bookmarkEnd w:id="0"/>
-          </w:p>
-        </w:tc>
-        <w:tc>
-          <w:tcPr>
-            <w:tcW w:w="2268" w:type="dxa"/>
+          </w:p>
+        </w:tc>
+        <w:tc>
+          <w:tcPr>
+            <w:tcW w:w="2664" w:type="dxa"/>
           </w:tcPr>
           <w:p>
             <w:pPr>
               <w:cnfStyle w:val="000000000000" w:firstRow="0" w:lastRow="0" w:firstColumn="0" w:lastColumn="0" w:oddVBand="0" w:evenVBand="0" w:oddHBand="0" w:evenHBand="0" w:firstRowFirstColumn="0" w:firstRowLastColumn="0" w:lastRowFirstColumn="0" w:lastRowLastColumn="0"/>
-            </w:pPr>
+              <w:rPr>
+                <w:i/>
+              </w:rPr>
+            </w:pPr>
+            <w:r>
+              <w:rPr>
+                <w:i/>
+              </w:rPr>
+              <w:t xml:space="preserve">-&gt; </w:t>
+            </w:r>
+            <w:proofErr w:type="spellStart"/>
+            <w:r>
+              <w:rPr>
+                <w:i/>
+              </w:rPr>
+              <w:t>KlasseUebersicht.php</w:t>
+            </w:r>
+            <w:proofErr w:type="spellEnd"/>
+          </w:p>
+        </w:tc>
+      </w:tr>
+      <w:tr>
+        <w:trPr>
+          <w:cnfStyle w:val="000000100000" w:firstRow="0" w:lastRow="0" w:firstColumn="0" w:lastColumn="0" w:oddVBand="0" w:evenVBand="0" w:oddHBand="1" w:evenHBand="0" w:firstRowFirstColumn="0" w:firstRowLastColumn="0" w:lastRowFirstColumn="0" w:lastRowLastColumn="0"/>
+          <w:trHeight w:val="530"/>
+        </w:trPr>
+        <w:tc>
+          <w:tcPr>
+            <w:cnfStyle w:val="001000000000" w:firstRow="0" w:lastRow="0" w:firstColumn="1" w:lastColumn="0" w:oddVBand="0" w:evenVBand="0" w:oddHBand="0" w:evenHBand="0" w:firstRowFirstColumn="0" w:firstRowLastColumn="0" w:lastRowFirstColumn="0" w:lastRowLastColumn="0"/>
+            <w:tcW w:w="1728" w:type="dxa"/>
+          </w:tcPr>
+          <w:p>
+            <w:pPr>
+              <w:rPr>
+                <w:b w:val="0"/>
+              </w:rPr>
+            </w:pPr>
+            <w:r>
+              <w:rPr>
+                <w:b w:val="0"/>
+              </w:rPr>
+              <w:t xml:space="preserve">Button </w:t>
+            </w:r>
+          </w:p>
+          <w:p>
+            <w:pPr>
+              <w:rPr>
+                <w:b w:val="0"/>
+              </w:rPr>
+            </w:pPr>
+            <w:r>
+              <w:rPr>
+                <w:b w:val="0"/>
+              </w:rPr>
+              <w:t>„Stationen“</w:t>
+            </w:r>
+          </w:p>
+        </w:tc>
+        <w:tc>
+          <w:tcPr>
+            <w:tcW w:w="1088" w:type="dxa"/>
+          </w:tcPr>
+          <w:p>
+            <w:pPr>
+              <w:cnfStyle w:val="000000100000" w:firstRow="0" w:lastRow="0" w:firstColumn="0" w:lastColumn="0" w:oddVBand="0" w:evenVBand="0" w:oddHBand="1" w:evenHBand="0" w:firstRowFirstColumn="0" w:firstRowLastColumn="0" w:lastRowFirstColumn="0" w:lastRowLastColumn="0"/>
+            </w:pPr>
+          </w:p>
+        </w:tc>
+        <w:tc>
+          <w:tcPr>
+            <w:tcW w:w="2044" w:type="dxa"/>
+          </w:tcPr>
+          <w:p>
+            <w:pPr>
+              <w:cnfStyle w:val="000000100000" w:firstRow="0" w:lastRow="0" w:firstColumn="0" w:lastColumn="0" w:oddVBand="0" w:evenVBand="0" w:oddHBand="1" w:evenHBand="0" w:firstRowFirstColumn="0" w:firstRowLastColumn="0" w:lastRowFirstColumn="0" w:lastRowLastColumn="0"/>
+            </w:pPr>
+          </w:p>
+        </w:tc>
+        <w:tc>
+          <w:tcPr>
+            <w:tcW w:w="2194" w:type="dxa"/>
+          </w:tcPr>
+          <w:p>
+            <w:pPr>
+              <w:cnfStyle w:val="000000100000" w:firstRow="0" w:lastRow="0" w:firstColumn="0" w:lastColumn="0" w:oddVBand="0" w:evenVBand="0" w:oddHBand="1" w:evenHBand="0" w:firstRowFirstColumn="0" w:firstRowLastColumn="0" w:lastRowFirstColumn="0" w:lastRowLastColumn="0"/>
+            </w:pPr>
+          </w:p>
+        </w:tc>
+        <w:tc>
+          <w:tcPr>
+            <w:tcW w:w="2664" w:type="dxa"/>
+          </w:tcPr>
+          <w:p>
+            <w:pPr>
+              <w:cnfStyle w:val="000000100000" w:firstRow="0" w:lastRow="0" w:firstColumn="0" w:lastColumn="0" w:oddVBand="0" w:evenVBand="0" w:oddHBand="1" w:evenHBand="0" w:firstRowFirstColumn="0" w:firstRowLastColumn="0" w:lastRowFirstColumn="0" w:lastRowLastColumn="0"/>
+            </w:pPr>
+            <w:r>
+              <w:t>&gt;</w:t>
+            </w:r>
+            <w:proofErr w:type="spellStart"/>
+            <w:r>
+              <w:t>StationenUebersicht.php</w:t>
+            </w:r>
+            <w:proofErr w:type="spellEnd"/>
           </w:p>
         </w:tc>
       </w:tr>
@@ -1010,6 +1789,241 @@
     </w:sectPr>
   </w:body>
 </w:document>
+</file>
+
+<file path=word/numbering.xml><?xml version="1.0" encoding="utf-8"?>
+<w:numbering xmlns:wpc="http://schemas.microsoft.com/office/word/2010/wordprocessingCanvas" xmlns:cx="http://schemas.microsoft.com/office/drawing/2014/chartex" xmlns:mc="http://schemas.openxmlformats.org/markup-compatibility/2006" xmlns:o="urn:schemas-microsoft-com:office:office" xmlns:r="http://schemas.openxmlformats.org/officeDocument/2006/relationships" xmlns:m="http://schemas.openxmlformats.org/officeDocument/2006/math" xmlns:v="urn:schemas-microsoft-com:vml" xmlns:wp14="http://schemas.microsoft.com/office/word/2010/wordprocessingDrawing" xmlns:wp="http://schemas.openxmlformats.org/drawingml/2006/wordprocessingDrawing" xmlns:w10="urn:schemas-microsoft-com:office:word" xmlns:w="http://schemas.openxmlformats.org/wordprocessingml/2006/main" xmlns:w14="http://schemas.microsoft.com/office/word/2010/wordml" xmlns:w15="http://schemas.microsoft.com/office/word/2012/wordml" xmlns:w16se="http://schemas.microsoft.com/office/word/2015/wordml/symex" xmlns:wpg="http://schemas.microsoft.com/office/word/2010/wordprocessingGroup" xmlns:wpi="http://schemas.microsoft.com/office/word/2010/wordprocessingInk" xmlns:wne="http://schemas.microsoft.com/office/word/2006/wordml" xmlns:wps="http://schemas.microsoft.com/office/word/2010/wordprocessingShape" mc:Ignorable="w14 w15 w16se wp14">
+  <w:abstractNum w:abstractNumId="0" w15:restartNumberingAfterBreak="0">
+    <w:nsid w:val="1CB17028"/>
+    <w:multiLevelType w:val="hybridMultilevel"/>
+    <w:tmpl w:val="5E347CCA"/>
+    <w:lvl w:ilvl="0" w:tplc="56E86634">
+      <w:numFmt w:val="bullet"/>
+      <w:lvlText w:val="-"/>
+      <w:lvlJc w:val="left"/>
+      <w:pPr>
+        <w:ind w:left="720" w:hanging="360"/>
+      </w:pPr>
+      <w:rPr>
+        <w:rFonts w:ascii="Calibri" w:eastAsiaTheme="minorHAnsi" w:hAnsi="Calibri" w:cs="Calibri" w:hint="default"/>
+      </w:rPr>
+    </w:lvl>
+    <w:lvl w:ilvl="1" w:tplc="04070003" w:tentative="1">
+      <w:start w:val="1"/>
+      <w:numFmt w:val="bullet"/>
+      <w:lvlText w:val="o"/>
+      <w:lvlJc w:val="left"/>
+      <w:pPr>
+        <w:ind w:left="1440" w:hanging="360"/>
+      </w:pPr>
+      <w:rPr>
+        <w:rFonts w:ascii="Courier New" w:hAnsi="Courier New" w:cs="Courier New" w:hint="default"/>
+      </w:rPr>
+    </w:lvl>
+    <w:lvl w:ilvl="2" w:tplc="04070005" w:tentative="1">
+      <w:start w:val="1"/>
+      <w:numFmt w:val="bullet"/>
+      <w:lvlText w:val=""/>
+      <w:lvlJc w:val="left"/>
+      <w:pPr>
+        <w:ind w:left="2160" w:hanging="360"/>
+      </w:pPr>
+      <w:rPr>
+        <w:rFonts w:ascii="Wingdings" w:hAnsi="Wingdings" w:hint="default"/>
+      </w:rPr>
+    </w:lvl>
+    <w:lvl w:ilvl="3" w:tplc="04070001" w:tentative="1">
+      <w:start w:val="1"/>
+      <w:numFmt w:val="bullet"/>
+      <w:lvlText w:val=""/>
+      <w:lvlJc w:val="left"/>
+      <w:pPr>
+        <w:ind w:left="2880" w:hanging="360"/>
+      </w:pPr>
+      <w:rPr>
+        <w:rFonts w:ascii="Symbol" w:hAnsi="Symbol" w:hint="default"/>
+      </w:rPr>
+    </w:lvl>
+    <w:lvl w:ilvl="4" w:tplc="04070003" w:tentative="1">
+      <w:start w:val="1"/>
+      <w:numFmt w:val="bullet"/>
+      <w:lvlText w:val="o"/>
+      <w:lvlJc w:val="left"/>
+      <w:pPr>
+        <w:ind w:left="3600" w:hanging="360"/>
+      </w:pPr>
+      <w:rPr>
+        <w:rFonts w:ascii="Courier New" w:hAnsi="Courier New" w:cs="Courier New" w:hint="default"/>
+      </w:rPr>
+    </w:lvl>
+    <w:lvl w:ilvl="5" w:tplc="04070005" w:tentative="1">
+      <w:start w:val="1"/>
+      <w:numFmt w:val="bullet"/>
+      <w:lvlText w:val=""/>
+      <w:lvlJc w:val="left"/>
+      <w:pPr>
+        <w:ind w:left="4320" w:hanging="360"/>
+      </w:pPr>
+      <w:rPr>
+        <w:rFonts w:ascii="Wingdings" w:hAnsi="Wingdings" w:hint="default"/>
+      </w:rPr>
+    </w:lvl>
+    <w:lvl w:ilvl="6" w:tplc="04070001" w:tentative="1">
+      <w:start w:val="1"/>
+      <w:numFmt w:val="bullet"/>
+      <w:lvlText w:val=""/>
+      <w:lvlJc w:val="left"/>
+      <w:pPr>
+        <w:ind w:left="5040" w:hanging="360"/>
+      </w:pPr>
+      <w:rPr>
+        <w:rFonts w:ascii="Symbol" w:hAnsi="Symbol" w:hint="default"/>
+      </w:rPr>
+    </w:lvl>
+    <w:lvl w:ilvl="7" w:tplc="04070003" w:tentative="1">
+      <w:start w:val="1"/>
+      <w:numFmt w:val="bullet"/>
+      <w:lvlText w:val="o"/>
+      <w:lvlJc w:val="left"/>
+      <w:pPr>
+        <w:ind w:left="5760" w:hanging="360"/>
+      </w:pPr>
+      <w:rPr>
+        <w:rFonts w:ascii="Courier New" w:hAnsi="Courier New" w:cs="Courier New" w:hint="default"/>
+      </w:rPr>
+    </w:lvl>
+    <w:lvl w:ilvl="8" w:tplc="04070005" w:tentative="1">
+      <w:start w:val="1"/>
+      <w:numFmt w:val="bullet"/>
+      <w:lvlText w:val=""/>
+      <w:lvlJc w:val="left"/>
+      <w:pPr>
+        <w:ind w:left="6480" w:hanging="360"/>
+      </w:pPr>
+      <w:rPr>
+        <w:rFonts w:ascii="Wingdings" w:hAnsi="Wingdings" w:hint="default"/>
+      </w:rPr>
+    </w:lvl>
+  </w:abstractNum>
+  <w:abstractNum w:abstractNumId="1" w15:restartNumberingAfterBreak="0">
+    <w:nsid w:val="34DE5B59"/>
+    <w:multiLevelType w:val="hybridMultilevel"/>
+    <w:tmpl w:val="05DAFA7C"/>
+    <w:lvl w:ilvl="0" w:tplc="52A84FFC">
+      <w:numFmt w:val="bullet"/>
+      <w:lvlText w:val=""/>
+      <w:lvlJc w:val="left"/>
+      <w:pPr>
+        <w:ind w:left="720" w:hanging="360"/>
+      </w:pPr>
+      <w:rPr>
+        <w:rFonts w:ascii="Wingdings" w:eastAsiaTheme="minorHAnsi" w:hAnsi="Wingdings" w:cstheme="minorBidi" w:hint="default"/>
+      </w:rPr>
+    </w:lvl>
+    <w:lvl w:ilvl="1" w:tplc="04070003" w:tentative="1">
+      <w:start w:val="1"/>
+      <w:numFmt w:val="bullet"/>
+      <w:lvlText w:val="o"/>
+      <w:lvlJc w:val="left"/>
+      <w:pPr>
+        <w:ind w:left="1440" w:hanging="360"/>
+      </w:pPr>
+      <w:rPr>
+        <w:rFonts w:ascii="Courier New" w:hAnsi="Courier New" w:cs="Courier New" w:hint="default"/>
+      </w:rPr>
+    </w:lvl>
+    <w:lvl w:ilvl="2" w:tplc="04070005" w:tentative="1">
+      <w:start w:val="1"/>
+      <w:numFmt w:val="bullet"/>
+      <w:lvlText w:val=""/>
+      <w:lvlJc w:val="left"/>
+      <w:pPr>
+        <w:ind w:left="2160" w:hanging="360"/>
+      </w:pPr>
+      <w:rPr>
+        <w:rFonts w:ascii="Wingdings" w:hAnsi="Wingdings" w:hint="default"/>
+      </w:rPr>
+    </w:lvl>
+    <w:lvl w:ilvl="3" w:tplc="04070001" w:tentative="1">
+      <w:start w:val="1"/>
+      <w:numFmt w:val="bullet"/>
+      <w:lvlText w:val=""/>
+      <w:lvlJc w:val="left"/>
+      <w:pPr>
+        <w:ind w:left="2880" w:hanging="360"/>
+      </w:pPr>
+      <w:rPr>
+        <w:rFonts w:ascii="Symbol" w:hAnsi="Symbol" w:hint="default"/>
+      </w:rPr>
+    </w:lvl>
+    <w:lvl w:ilvl="4" w:tplc="04070003" w:tentative="1">
+      <w:start w:val="1"/>
+      <w:numFmt w:val="bullet"/>
+      <w:lvlText w:val="o"/>
+      <w:lvlJc w:val="left"/>
+      <w:pPr>
+        <w:ind w:left="3600" w:hanging="360"/>
+      </w:pPr>
+      <w:rPr>
+        <w:rFonts w:ascii="Courier New" w:hAnsi="Courier New" w:cs="Courier New" w:hint="default"/>
+      </w:rPr>
+    </w:lvl>
+    <w:lvl w:ilvl="5" w:tplc="04070005" w:tentative="1">
+      <w:start w:val="1"/>
+      <w:numFmt w:val="bullet"/>
+      <w:lvlText w:val=""/>
+      <w:lvlJc w:val="left"/>
+      <w:pPr>
+        <w:ind w:left="4320" w:hanging="360"/>
+      </w:pPr>
+      <w:rPr>
+        <w:rFonts w:ascii="Wingdings" w:hAnsi="Wingdings" w:hint="default"/>
+      </w:rPr>
+    </w:lvl>
+    <w:lvl w:ilvl="6" w:tplc="04070001" w:tentative="1">
+      <w:start w:val="1"/>
+      <w:numFmt w:val="bullet"/>
+      <w:lvlText w:val=""/>
+      <w:lvlJc w:val="left"/>
+      <w:pPr>
+        <w:ind w:left="5040" w:hanging="360"/>
+      </w:pPr>
+      <w:rPr>
+        <w:rFonts w:ascii="Symbol" w:hAnsi="Symbol" w:hint="default"/>
+      </w:rPr>
+    </w:lvl>
+    <w:lvl w:ilvl="7" w:tplc="04070003" w:tentative="1">
+      <w:start w:val="1"/>
+      <w:numFmt w:val="bullet"/>
+      <w:lvlText w:val="o"/>
+      <w:lvlJc w:val="left"/>
+      <w:pPr>
+        <w:ind w:left="5760" w:hanging="360"/>
+      </w:pPr>
+      <w:rPr>
+        <w:rFonts w:ascii="Courier New" w:hAnsi="Courier New" w:cs="Courier New" w:hint="default"/>
+      </w:rPr>
+    </w:lvl>
+    <w:lvl w:ilvl="8" w:tplc="04070005" w:tentative="1">
+      <w:start w:val="1"/>
+      <w:numFmt w:val="bullet"/>
+      <w:lvlText w:val=""/>
+      <w:lvlJc w:val="left"/>
+      <w:pPr>
+        <w:ind w:left="6480" w:hanging="360"/>
+      </w:pPr>
+      <w:rPr>
+        <w:rFonts w:ascii="Wingdings" w:hAnsi="Wingdings" w:hint="default"/>
+      </w:rPr>
+    </w:lvl>
+  </w:abstractNum>
+  <w:num w:numId="1">
+    <w:abstractNumId w:val="1"/>
+  </w:num>
+  <w:num w:numId="2">
+    <w:abstractNumId w:val="0"/>
+  </w:num>
+</w:numbering>
 </file>
 
 <file path=word/styles.xml><?xml version="1.0" encoding="utf-8"?>
@@ -1427,6 +2441,28 @@
       <w:szCs w:val="32"/>
     </w:rPr>
   </w:style>
+  <w:style w:type="paragraph" w:styleId="berschrift2">
+    <w:name w:val="heading 2"/>
+    <w:basedOn w:val="Standard"/>
+    <w:next w:val="Standard"/>
+    <w:link w:val="berschrift2Zchn"/>
+    <w:uiPriority w:val="9"/>
+    <w:unhideWhenUsed/>
+    <w:qFormat/>
+    <w:rsid w:val="000451DD"/>
+    <w:pPr>
+      <w:keepNext/>
+      <w:keepLines/>
+      <w:spacing w:before="40" w:after="0"/>
+      <w:outlineLvl w:val="1"/>
+    </w:pPr>
+    <w:rPr>
+      <w:rFonts w:asciiTheme="majorHAnsi" w:eastAsiaTheme="majorEastAsia" w:hAnsiTheme="majorHAnsi" w:cstheme="majorBidi"/>
+      <w:color w:val="2E74B5" w:themeColor="accent1" w:themeShade="BF"/>
+      <w:sz w:val="26"/>
+      <w:szCs w:val="26"/>
+    </w:rPr>
+  </w:style>
   <w:style w:type="character" w:default="1" w:styleId="Absatz-Standardschriftart">
     <w:name w:val="Default Paragraph Font"/>
     <w:uiPriority w:val="1"/>
@@ -1826,6 +2862,68 @@
       <w:szCs w:val="56"/>
     </w:rPr>
   </w:style>
+  <w:style w:type="paragraph" w:styleId="Listenabsatz">
+    <w:name w:val="List Paragraph"/>
+    <w:basedOn w:val="Standard"/>
+    <w:uiPriority w:val="34"/>
+    <w:qFormat/>
+    <w:rsid w:val="000451DD"/>
+    <w:pPr>
+      <w:ind w:left="720"/>
+      <w:contextualSpacing/>
+    </w:pPr>
+  </w:style>
+  <w:style w:type="character" w:customStyle="1" w:styleId="berschrift2Zchn">
+    <w:name w:val="Überschrift 2 Zchn"/>
+    <w:basedOn w:val="Absatz-Standardschriftart"/>
+    <w:link w:val="berschrift2"/>
+    <w:uiPriority w:val="9"/>
+    <w:rsid w:val="000451DD"/>
+    <w:rPr>
+      <w:rFonts w:asciiTheme="majorHAnsi" w:eastAsiaTheme="majorEastAsia" w:hAnsiTheme="majorHAnsi" w:cstheme="majorBidi"/>
+      <w:color w:val="2E74B5" w:themeColor="accent1" w:themeShade="BF"/>
+      <w:sz w:val="26"/>
+      <w:szCs w:val="26"/>
+    </w:rPr>
+  </w:style>
+  <w:style w:type="paragraph" w:styleId="Inhaltsverzeichnisberschrift">
+    <w:name w:val="TOC Heading"/>
+    <w:basedOn w:val="berschrift1"/>
+    <w:next w:val="Standard"/>
+    <w:uiPriority w:val="39"/>
+    <w:unhideWhenUsed/>
+    <w:qFormat/>
+    <w:rsid w:val="009424F5"/>
+    <w:pPr>
+      <w:outlineLvl w:val="9"/>
+    </w:pPr>
+    <w:rPr>
+      <w:lang w:eastAsia="de-DE"/>
+    </w:rPr>
+  </w:style>
+  <w:style w:type="paragraph" w:styleId="Verzeichnis1">
+    <w:name w:val="toc 1"/>
+    <w:basedOn w:val="Standard"/>
+    <w:next w:val="Standard"/>
+    <w:autoRedefine/>
+    <w:uiPriority w:val="39"/>
+    <w:unhideWhenUsed/>
+    <w:rsid w:val="009424F5"/>
+    <w:pPr>
+      <w:spacing w:after="100"/>
+    </w:pPr>
+  </w:style>
+  <w:style w:type="character" w:styleId="Hyperlink">
+    <w:name w:val="Hyperlink"/>
+    <w:basedOn w:val="Absatz-Standardschriftart"/>
+    <w:uiPriority w:val="99"/>
+    <w:unhideWhenUsed/>
+    <w:rsid w:val="009424F5"/>
+    <w:rPr>
+      <w:color w:val="0563C1" w:themeColor="hyperlink"/>
+      <w:u w:val="single"/>
+    </w:rPr>
+  </w:style>
 </w:styles>
 </file>
 
@@ -2088,4 +3186,16 @@
     </a:ext>
   </a:extLst>
 </a:theme>
+</file>
+
+<file path=customXml/item1.xml><?xml version="1.0" encoding="utf-8"?>
+<b:Sources xmlns:b="http://schemas.openxmlformats.org/officeDocument/2006/bibliography" xmlns="http://schemas.openxmlformats.org/officeDocument/2006/bibliography" SelectedStyle="\APASixthEditionOfficeOnline.xsl" StyleName="APA" Version="6"/>
+</file>
+
+<file path=customXml/itemProps1.xml><?xml version="1.0" encoding="utf-8"?>
+<ds:datastoreItem xmlns:ds="http://schemas.openxmlformats.org/officeDocument/2006/customXml" ds:itemID="{5EF9A9C5-C37C-4FD7-81CC-D5D6E24368EA}">
+  <ds:schemaRefs>
+    <ds:schemaRef ds:uri="http://schemas.openxmlformats.org/officeDocument/2006/bibliography"/>
+  </ds:schemaRefs>
+</ds:datastoreItem>
 </file>
</xml_diff>

<commit_message>
Anfordungen JS und PHP: abgehakt
</commit_message>
<xml_diff>
--- a/Dokumentation/Anforderungen JavaScript und PHP.docx
+++ b/Dokumentation/Anforderungen JavaScript und PHP.docx
@@ -1627,59 +1627,80 @@
               <w:cnfStyle w:val="000000100000" w:firstRow="0" w:lastRow="0" w:firstColumn="0" w:lastColumn="0" w:oddVBand="0" w:evenVBand="0" w:oddHBand="1" w:evenHBand="0" w:firstRowFirstColumn="0" w:firstRowLastColumn="0" w:lastRowFirstColumn="0" w:lastRowLastColumn="0"/>
               <w:rPr>
                 <w:i/>
-              </w:rPr>
-            </w:pPr>
-            <w:r>
+                <w:color w:val="385623" w:themeColor="accent6" w:themeShade="80"/>
+              </w:rPr>
+            </w:pPr>
+            <w:r>
+              <w:rPr>
+                <w:color w:val="385623" w:themeColor="accent6" w:themeShade="80"/>
+              </w:rPr>
               <w:t xml:space="preserve">Alle Stationen aus der Tabelle </w:t>
             </w:r>
             <w:proofErr w:type="spellStart"/>
             <w:r>
               <w:rPr>
                 <w:i/>
+                <w:color w:val="385623" w:themeColor="accent6" w:themeShade="80"/>
               </w:rPr>
               <w:t>station</w:t>
             </w:r>
             <w:proofErr w:type="spellEnd"/>
             <w:r>
+              <w:rPr>
+                <w:color w:val="385623" w:themeColor="accent6" w:themeShade="80"/>
+              </w:rPr>
               <w:t xml:space="preserve"> mit den Feldern </w:t>
             </w:r>
             <w:proofErr w:type="spellStart"/>
             <w:r>
               <w:rPr>
                 <w:i/>
+                <w:color w:val="385623" w:themeColor="accent6" w:themeShade="80"/>
               </w:rPr>
               <w:t>Station_ID</w:t>
             </w:r>
             <w:proofErr w:type="spellEnd"/>
             <w:r>
+              <w:rPr>
+                <w:color w:val="385623" w:themeColor="accent6" w:themeShade="80"/>
+              </w:rPr>
               <w:t xml:space="preserve">, </w:t>
             </w:r>
             <w:proofErr w:type="spellStart"/>
             <w:r>
               <w:rPr>
                 <w:i/>
+                <w:color w:val="385623" w:themeColor="accent6" w:themeShade="80"/>
               </w:rPr>
               <w:t>Station_Name</w:t>
             </w:r>
             <w:proofErr w:type="spellEnd"/>
             <w:r>
+              <w:rPr>
+                <w:color w:val="385623" w:themeColor="accent6" w:themeShade="80"/>
+              </w:rPr>
               <w:t xml:space="preserve">, </w:t>
             </w:r>
             <w:proofErr w:type="spellStart"/>
             <w:r>
               <w:rPr>
                 <w:i/>
+                <w:color w:val="385623" w:themeColor="accent6" w:themeShade="80"/>
               </w:rPr>
               <w:t>Station_Punkte</w:t>
             </w:r>
             <w:proofErr w:type="spellEnd"/>
             <w:r>
+              <w:rPr>
+                <w:color w:val="385623" w:themeColor="accent6" w:themeShade="80"/>
+              </w:rPr>
               <w:t xml:space="preserve">, </w:t>
             </w:r>
             <w:proofErr w:type="spellStart"/>
             <w:r>
               <w:rPr>
                 <w:i/>
+                <w:color w:val="385623" w:themeColor="accent6" w:themeShade="80"/>
               </w:rPr>
               <w:t>Station_Passwort</w:t>
             </w:r>
@@ -1690,6 +1711,9 @@
               <w:cnfStyle w:val="000000100000" w:firstRow="0" w:lastRow="0" w:firstColumn="0" w:lastColumn="0" w:oddVBand="0" w:evenVBand="0" w:oddHBand="1" w:evenHBand="0" w:firstRowFirstColumn="0" w:firstRowLastColumn="0" w:lastRowFirstColumn="0" w:lastRowLastColumn="0"/>
             </w:pPr>
             <w:r>
+              <w:rPr>
+                <w:color w:val="385623" w:themeColor="accent6" w:themeShade="80"/>
+              </w:rPr>
               <w:t>laden</w:t>
             </w:r>
           </w:p>
@@ -1703,6 +1727,9 @@
               <w:cnfStyle w:val="000000100000" w:firstRow="0" w:lastRow="0" w:firstColumn="0" w:lastColumn="0" w:oddVBand="0" w:evenVBand="0" w:oddHBand="1" w:evenHBand="0" w:firstRowFirstColumn="0" w:firstRowLastColumn="0" w:lastRowFirstColumn="0" w:lastRowLastColumn="0"/>
             </w:pPr>
             <w:r>
+              <w:rPr>
+                <w:color w:val="385623" w:themeColor="accent6" w:themeShade="80"/>
+              </w:rPr>
               <w:t>Rückgabe der geladenen Daten</w:t>
             </w:r>
           </w:p>
@@ -3943,6 +3970,7 @@
               <w:rPr>
                 <w:b w:val="0"/>
               </w:rPr>
+              <w:lastRenderedPageBreak/>
               <w:t>Button „Krankmeldung“</w:t>
             </w:r>
           </w:p>
@@ -4273,7 +4301,6 @@
       <w:bookmarkStart w:id="7" w:name="_Toc31896002"/>
       <w:proofErr w:type="spellStart"/>
       <w:r>
-        <w:lastRenderedPageBreak/>
         <w:t>Stationen.php</w:t>
       </w:r>
       <w:proofErr w:type="spellEnd"/>
@@ -4613,25 +4640,38 @@
           <w:p>
             <w:pPr>
               <w:cnfStyle w:val="000000100000" w:firstRow="0" w:lastRow="0" w:firstColumn="0" w:lastColumn="0" w:oddVBand="0" w:evenVBand="0" w:oddHBand="1" w:evenHBand="0" w:firstRowFirstColumn="0" w:firstRowLastColumn="0" w:lastRowFirstColumn="0" w:lastRowLastColumn="0"/>
-            </w:pPr>
-            <w:r>
+              <w:rPr>
+                <w:color w:val="385623" w:themeColor="accent6" w:themeShade="80"/>
+              </w:rPr>
+            </w:pPr>
+            <w:r>
+              <w:rPr>
+                <w:color w:val="385623" w:themeColor="accent6" w:themeShade="80"/>
+              </w:rPr>
               <w:t xml:space="preserve">Alle Einträge aus Tabelle </w:t>
             </w:r>
             <w:proofErr w:type="spellStart"/>
             <w:r>
               <w:rPr>
                 <w:i/>
+                <w:color w:val="385623" w:themeColor="accent6" w:themeShade="80"/>
               </w:rPr>
               <w:t>station</w:t>
             </w:r>
             <w:proofErr w:type="spellEnd"/>
             <w:r>
+              <w:rPr>
+                <w:color w:val="385623" w:themeColor="accent6" w:themeShade="80"/>
+              </w:rPr>
               <w:t xml:space="preserve"> laden</w:t>
             </w:r>
           </w:p>
           <w:p>
             <w:pPr>
               <w:cnfStyle w:val="000000100000" w:firstRow="0" w:lastRow="0" w:firstColumn="0" w:lastColumn="0" w:oddVBand="0" w:evenVBand="0" w:oddHBand="1" w:evenHBand="0" w:firstRowFirstColumn="0" w:firstRowLastColumn="0" w:lastRowFirstColumn="0" w:lastRowLastColumn="0"/>
+              <w:rPr>
+                <w:color w:val="385623" w:themeColor="accent6" w:themeShade="80"/>
+              </w:rPr>
             </w:pPr>
           </w:p>
         </w:tc>
@@ -4644,10 +4684,16 @@
               <w:cnfStyle w:val="000000100000" w:firstRow="0" w:lastRow="0" w:firstColumn="0" w:lastColumn="0" w:oddVBand="0" w:evenVBand="0" w:oddHBand="1" w:evenHBand="0" w:firstRowFirstColumn="0" w:firstRowLastColumn="0" w:lastRowFirstColumn="0" w:lastRowLastColumn="0"/>
             </w:pPr>
             <w:r>
+              <w:rPr>
+                <w:color w:val="385623" w:themeColor="accent6" w:themeShade="80"/>
+              </w:rPr>
               <w:t>Alle Stationsnamen (</w:t>
             </w:r>
             <w:proofErr w:type="spellStart"/>
             <w:r>
+              <w:rPr>
+                <w:color w:val="385623" w:themeColor="accent6" w:themeShade="80"/>
+              </w:rPr>
               <w:t>station_Name</w:t>
             </w:r>
             <w:proofErr w:type="spellEnd"/>
@@ -4892,6 +4938,8 @@
             <w:pPr>
               <w:cnfStyle w:val="000000100000" w:firstRow="0" w:lastRow="0" w:firstColumn="0" w:lastColumn="0" w:oddVBand="0" w:evenVBand="0" w:oddHBand="1" w:evenHBand="0" w:firstRowFirstColumn="0" w:firstRowLastColumn="0" w:lastRowFirstColumn="0" w:lastRowLastColumn="0"/>
             </w:pPr>
+            <w:bookmarkStart w:id="8" w:name="_GoBack"/>
+            <w:bookmarkEnd w:id="8"/>
           </w:p>
         </w:tc>
         <w:tc>
@@ -5053,7 +5101,7 @@
           <w:numId w:val="5"/>
         </w:numPr>
       </w:pPr>
-      <w:bookmarkStart w:id="8" w:name="_Toc32315124"/>
+      <w:bookmarkStart w:id="9" w:name="_Toc32315124"/>
       <w:proofErr w:type="spellStart"/>
       <w:r>
         <w:t>Admin_station_erstellen.php</w:t>
@@ -5062,7 +5110,7 @@
       <w:r>
         <w:t xml:space="preserve"> – Vorhanden Station bearbeiten oder neuanlegen</w:t>
       </w:r>
-      <w:bookmarkEnd w:id="8"/>
+      <w:bookmarkEnd w:id="9"/>
     </w:p>
     <w:tbl>
       <w:tblPr>
@@ -5277,9 +5325,10 @@
           <w:numId w:val="5"/>
         </w:numPr>
       </w:pPr>
-      <w:bookmarkStart w:id="9" w:name="_Toc32315125"/>
+      <w:bookmarkStart w:id="10" w:name="_Toc32315125"/>
       <w:proofErr w:type="spellStart"/>
       <w:r>
+        <w:lastRenderedPageBreak/>
         <w:t>admin_klasse_verwalten</w:t>
       </w:r>
       <w:r>
@@ -5292,8 +5341,8 @@
       <w:r>
         <w:t>Admins</w:t>
       </w:r>
-      <w:bookmarkEnd w:id="9"/>
       <w:bookmarkEnd w:id="7"/>
+      <w:bookmarkEnd w:id="10"/>
     </w:p>
     <w:tbl>
       <w:tblPr>
@@ -5823,11 +5872,10 @@
           <w:numId w:val="5"/>
         </w:numPr>
       </w:pPr>
-      <w:bookmarkStart w:id="10" w:name="_Toc32315126"/>
-      <w:bookmarkStart w:id="11" w:name="_Toc31896003"/>
+      <w:bookmarkStart w:id="11" w:name="_Toc32315126"/>
+      <w:bookmarkStart w:id="12" w:name="_Toc31896003"/>
       <w:proofErr w:type="spellStart"/>
       <w:r>
-        <w:lastRenderedPageBreak/>
         <w:t>adminNeuKlasse</w:t>
       </w:r>
       <w:r>
@@ -5837,8 +5885,8 @@
       <w:r>
         <w:t xml:space="preserve"> – Neue Klasse anlegen</w:t>
       </w:r>
-      <w:bookmarkEnd w:id="10"/>
       <w:bookmarkEnd w:id="11"/>
+      <w:bookmarkEnd w:id="12"/>
     </w:p>
     <w:tbl>
       <w:tblPr>
@@ -6496,7 +6544,7 @@
           <w:numId w:val="5"/>
         </w:numPr>
       </w:pPr>
-      <w:bookmarkStart w:id="12" w:name="_Toc32315127"/>
+      <w:bookmarkStart w:id="13" w:name="_Toc32315127"/>
       <w:proofErr w:type="spellStart"/>
       <w:r>
         <w:t>Schueler</w:t>
@@ -6511,7 +6559,7 @@
       <w:r>
         <w:t xml:space="preserve"> – Klasse bearbeiten (Schüleranzahl ändern)</w:t>
       </w:r>
-      <w:bookmarkEnd w:id="12"/>
+      <w:bookmarkEnd w:id="13"/>
     </w:p>
     <w:tbl>
       <w:tblPr>
@@ -6966,6 +7014,7 @@
               <w:cnfStyle w:val="000000000000" w:firstRow="0" w:lastRow="0" w:firstColumn="0" w:lastColumn="0" w:oddVBand="0" w:evenVBand="0" w:oddHBand="0" w:evenHBand="0" w:firstRowFirstColumn="0" w:firstRowLastColumn="0" w:lastRowFirstColumn="0" w:lastRowLastColumn="0"/>
             </w:pPr>
             <w:r>
+              <w:lastRenderedPageBreak/>
               <w:t>Eintrag</w:t>
             </w:r>
             <w:r>
@@ -7030,7 +7079,7 @@
           <w:numId w:val="5"/>
         </w:numPr>
       </w:pPr>
-      <w:bookmarkStart w:id="13" w:name="_Toc32315128"/>
+      <w:bookmarkStart w:id="14" w:name="_Toc32315128"/>
       <w:proofErr w:type="spellStart"/>
       <w:r>
         <w:t>k</w:t>
@@ -7048,7 +7097,7 @@
       <w:r>
         <w:t xml:space="preserve"> – Existierende Klasse löschen</w:t>
       </w:r>
-      <w:bookmarkEnd w:id="13"/>
+      <w:bookmarkEnd w:id="14"/>
     </w:p>
     <w:tbl>
       <w:tblPr>
@@ -7200,11 +7249,21 @@
               <w:cnfStyle w:val="000000100000" w:firstRow="0" w:lastRow="0" w:firstColumn="0" w:lastColumn="0" w:oddVBand="0" w:evenVBand="0" w:oddHBand="1" w:evenHBand="0" w:firstRowFirstColumn="0" w:firstRowLastColumn="0" w:lastRowFirstColumn="0" w:lastRowLastColumn="0"/>
             </w:pPr>
             <w:r>
-              <w:t xml:space="preserve">Neuen Eintrag in Tabelle </w:t>
+              <w:rPr>
+                <w:color w:val="385623" w:themeColor="accent6" w:themeShade="80"/>
+              </w:rPr>
+              <w:t>Gelöschter</w:t>
+            </w:r>
+            <w:r>
+              <w:rPr>
+                <w:color w:val="385623" w:themeColor="accent6" w:themeShade="80"/>
+              </w:rPr>
+              <w:t xml:space="preserve"> Eintrag in Tabelle </w:t>
             </w:r>
             <w:r>
               <w:rPr>
                 <w:i/>
+                <w:color w:val="385623" w:themeColor="accent6" w:themeShade="80"/>
               </w:rPr>
               <w:t>klasse</w:t>
             </w:r>
@@ -7434,7 +7493,7 @@
           <w:numId w:val="5"/>
         </w:numPr>
       </w:pPr>
-      <w:bookmarkStart w:id="14" w:name="_Toc32315129"/>
+      <w:bookmarkStart w:id="15" w:name="_Toc32315129"/>
       <w:proofErr w:type="spellStart"/>
       <w:r>
         <w:t>KrankMeldung.php</w:t>
@@ -7443,7 +7502,7 @@
       <w:r>
         <w:t xml:space="preserve"> – Admin kann Schüler austragen</w:t>
       </w:r>
-      <w:bookmarkEnd w:id="14"/>
+      <w:bookmarkEnd w:id="15"/>
     </w:p>
     <w:tbl>
       <w:tblPr>
@@ -7547,7 +7606,6 @@
               <w:rPr>
                 <w:b w:val="0"/>
               </w:rPr>
-              <w:lastRenderedPageBreak/>
               <w:t xml:space="preserve">Schüler ist krank; </w:t>
             </w:r>
             <w:r>
@@ -8266,19 +8324,16 @@
           <w:numId w:val="5"/>
         </w:numPr>
       </w:pPr>
-      <w:bookmarkStart w:id="15" w:name="_Toc32315130"/>
+      <w:bookmarkStart w:id="16" w:name="_Toc32315130"/>
       <w:proofErr w:type="spellStart"/>
       <w:r>
-        <w:t>Schueler_login</w:t>
-      </w:r>
-      <w:r>
-        <w:t>.php</w:t>
+        <w:t>Schueler_login.php</w:t>
       </w:r>
       <w:proofErr w:type="spellEnd"/>
       <w:r>
         <w:t xml:space="preserve"> – Schüler Login Seite</w:t>
       </w:r>
-      <w:bookmarkEnd w:id="15"/>
+      <w:bookmarkEnd w:id="16"/>
     </w:p>
     <w:tbl>
       <w:tblPr>
@@ -8706,6 +8761,7 @@
               <w:rPr>
                 <w:b w:val="0"/>
               </w:rPr>
+              <w:lastRenderedPageBreak/>
               <w:t>Button „Klassenübersicht“ (</w:t>
             </w:r>
             <w:proofErr w:type="spellStart"/>
@@ -8915,7 +8971,7 @@
           <w:numId w:val="5"/>
         </w:numPr>
       </w:pPr>
-      <w:bookmarkStart w:id="16" w:name="_Toc32315131"/>
+      <w:bookmarkStart w:id="17" w:name="_Toc32315131"/>
       <w:proofErr w:type="spellStart"/>
       <w:r>
         <w:t>SchuelerUebersicht.php</w:t>
@@ -8924,7 +8980,7 @@
       <w:r>
         <w:t xml:space="preserve"> – Übersicht des Spielstands für Schüler</w:t>
       </w:r>
-      <w:bookmarkEnd w:id="16"/>
+      <w:bookmarkEnd w:id="17"/>
     </w:p>
     <w:tbl>
       <w:tblPr>
@@ -9199,17 +9255,16 @@
           <w:numId w:val="5"/>
         </w:numPr>
       </w:pPr>
-      <w:bookmarkStart w:id="17" w:name="_Toc32315132"/>
+      <w:bookmarkStart w:id="18" w:name="_Toc32315132"/>
       <w:proofErr w:type="spellStart"/>
       <w:r>
-        <w:lastRenderedPageBreak/>
         <w:t>KlasseUebersicht.php</w:t>
       </w:r>
       <w:proofErr w:type="spellEnd"/>
       <w:r>
         <w:t xml:space="preserve"> – Übersicht über Punktestand aller Klassen</w:t>
       </w:r>
-      <w:bookmarkEnd w:id="17"/>
+      <w:bookmarkEnd w:id="18"/>
       <w:r>
         <w:t xml:space="preserve"> – </w:t>
       </w:r>
@@ -9459,7 +9514,7 @@
           <w:numId w:val="5"/>
         </w:numPr>
       </w:pPr>
-      <w:bookmarkStart w:id="18" w:name="_Toc32315133"/>
+      <w:bookmarkStart w:id="19" w:name="_Toc32315133"/>
       <w:proofErr w:type="spellStart"/>
       <w:r>
         <w:t>StationenUebersicht.php</w:t>
@@ -9468,7 +9523,7 @@
       <w:r>
         <w:t xml:space="preserve"> – Alle Stationen werden als Tabelle angezeigt</w:t>
       </w:r>
-      <w:bookmarkEnd w:id="18"/>
+      <w:bookmarkEnd w:id="19"/>
       <w:r>
         <w:t xml:space="preserve"> - </w:t>
       </w:r>
@@ -9662,10 +9717,7 @@
       </w:tr>
     </w:tbl>
     <w:p/>
-    <w:p>
-      <w:bookmarkStart w:id="19" w:name="_GoBack"/>
-      <w:bookmarkEnd w:id="19"/>
-    </w:p>
+    <w:p/>
     <w:sectPr>
       <w:pgSz w:w="11906" w:h="16838"/>
       <w:pgMar w:top="1417" w:right="1417" w:bottom="1134" w:left="1417" w:header="708" w:footer="708" w:gutter="0"/>
@@ -11764,7 +11816,7 @@
 </file>
 
 <file path=customXml/itemProps1.xml><?xml version="1.0" encoding="utf-8"?>
-<ds:datastoreItem xmlns:ds="http://schemas.openxmlformats.org/officeDocument/2006/customXml" ds:itemID="{26BEE0B6-0E3C-4304-AD7C-6AC1F9AF8037}">
+<ds:datastoreItem xmlns:ds="http://schemas.openxmlformats.org/officeDocument/2006/customXml" ds:itemID="{A996A717-9B8D-46F0-B60C-7F196888CD4C}">
   <ds:schemaRefs>
     <ds:schemaRef ds:uri="http://schemas.openxmlformats.org/officeDocument/2006/bibliography"/>
   </ds:schemaRefs>

</xml_diff>